<commit_message>
create the stored procedures and API Methods
create the STored procedures in the database
create the CRUD methods in the api
for the methods more nuget packages are necessary
</commit_message>
<xml_diff>
--- a/IPA_Simulation/Arbeitsjournal.docx
+++ b/IPA_Simulation/Arbeitsjournal.docx
@@ -151,13 +151,7 @@
               <w:cnfStyle w:val="000000000000" w:firstRow="0" w:lastRow="0" w:firstColumn="0" w:lastColumn="0" w:oddVBand="0" w:evenVBand="0" w:oddHBand="0" w:evenHBand="0" w:firstRowFirstColumn="0" w:firstRowLastColumn="0" w:lastRowFirstColumn="0" w:lastRowLastColumn="0"/>
             </w:pPr>
             <w:r>
-              <w:t xml:space="preserve">Erstellen von Zeitplan und </w:t>
-            </w:r>
-            <w:r>
-              <w:t>Erstellen</w:t>
-            </w:r>
-            <w:r>
-              <w:t xml:space="preserve"> von der Informationsbeschaffung in der Dokumentation</w:t>
+              <w:t>Erstellen von Zeitplan und Erstellen von der Informationsbeschaffung in der Dokumentation</w:t>
             </w:r>
           </w:p>
         </w:tc>
@@ -815,23 +809,65 @@
             </w:r>
             <w:proofErr w:type="spellEnd"/>
             <w:r>
+              <w:t xml:space="preserve"> procedures</w:t>
+            </w:r>
+          </w:p>
+        </w:tc>
+        <w:tc>
+          <w:tcPr>
+            <w:tcW w:w="2148" w:type="dxa"/>
+          </w:tcPr>
+          <w:p>
+            <w:pPr>
+              <w:cnfStyle w:val="000000000000" w:firstRow="0" w:lastRow="0" w:firstColumn="0" w:lastColumn="0" w:oddVBand="0" w:evenVBand="0" w:oddHBand="0" w:evenHBand="0" w:firstRowFirstColumn="0" w:firstRowLastColumn="0" w:lastRowFirstColumn="0" w:lastRowLastColumn="0"/>
+            </w:pPr>
+            <w:r>
+              <w:t xml:space="preserve">Erstellen der </w:t>
+            </w:r>
+            <w:proofErr w:type="spellStart"/>
+            <w:r>
+              <w:t>Context</w:t>
+            </w:r>
+            <w:proofErr w:type="spellEnd"/>
+            <w:r>
               <w:t xml:space="preserve"> </w:t>
             </w:r>
             <w:proofErr w:type="spellStart"/>
             <w:r>
-              <w:t>procedures</w:t>
+              <w:t>datei</w:t>
             </w:r>
             <w:proofErr w:type="spellEnd"/>
           </w:p>
-        </w:tc>
-        <w:tc>
-          <w:tcPr>
-            <w:tcW w:w="2148" w:type="dxa"/>
-          </w:tcPr>
           <w:p>
             <w:pPr>
               <w:cnfStyle w:val="000000000000" w:firstRow="0" w:lastRow="0" w:firstColumn="0" w:lastColumn="0" w:oddVBand="0" w:evenVBand="0" w:oddHBand="0" w:evenHBand="0" w:firstRowFirstColumn="0" w:firstRowLastColumn="0" w:lastRowFirstColumn="0" w:lastRowLastColumn="0"/>
             </w:pPr>
+            <w:proofErr w:type="spellStart"/>
+            <w:r>
+              <w:t>Configurieren</w:t>
+            </w:r>
+            <w:proofErr w:type="spellEnd"/>
+            <w:r>
+              <w:t xml:space="preserve"> von </w:t>
+            </w:r>
+            <w:proofErr w:type="spellStart"/>
+            <w:r>
+              <w:t>connection</w:t>
+            </w:r>
+            <w:proofErr w:type="spellEnd"/>
+            <w:r>
+              <w:t xml:space="preserve"> </w:t>
+            </w:r>
+            <w:proofErr w:type="spellStart"/>
+            <w:r>
+              <w:t>string</w:t>
+            </w:r>
+            <w:proofErr w:type="spellEnd"/>
+          </w:p>
+          <w:p>
+            <w:pPr>
+              <w:cnfStyle w:val="000000000000" w:firstRow="0" w:lastRow="0" w:firstColumn="0" w:lastColumn="0" w:oddVBand="0" w:evenVBand="0" w:oddHBand="0" w:evenHBand="0" w:firstRowFirstColumn="0" w:firstRowLastColumn="0" w:lastRowFirstColumn="0" w:lastRowLastColumn="0"/>
+            </w:pPr>
           </w:p>
         </w:tc>
         <w:tc>
@@ -842,21 +878,382 @@
             <w:pPr>
               <w:cnfStyle w:val="000000000000" w:firstRow="0" w:lastRow="0" w:firstColumn="0" w:lastColumn="0" w:oddVBand="0" w:evenVBand="0" w:oddHBand="0" w:evenHBand="0" w:firstRowFirstColumn="0" w:firstRowLastColumn="0" w:lastRowFirstColumn="0" w:lastRowLastColumn="0"/>
             </w:pPr>
+            <w:r>
+              <w:t xml:space="preserve">Aufgrund der Verbindungsprobleme mit der DB, muss ich die </w:t>
+            </w:r>
+            <w:proofErr w:type="spellStart"/>
+            <w:r>
+              <w:t>Stored</w:t>
+            </w:r>
+            <w:proofErr w:type="spellEnd"/>
+            <w:r>
+              <w:t xml:space="preserve"> </w:t>
+            </w:r>
+            <w:proofErr w:type="spellStart"/>
+            <w:r>
+              <w:t>Procedures</w:t>
+            </w:r>
+            <w:proofErr w:type="spellEnd"/>
+            <w:r>
+              <w:t xml:space="preserve"> nach hinten verschieben.</w:t>
+            </w:r>
           </w:p>
         </w:tc>
       </w:tr>
     </w:tbl>
+    <w:p>
+      <w:r>
+        <w:t xml:space="preserve">Das Dokument für die Dokumentation und die Planung des Projekts, habe ich überarbeitet. Der Zeitplan wurde erneuert und angepasst. Ausserdem habe ich das Testkonzept erstellt nach HERMES Standard. Die Verschiedenen Test-Cases werden laufend </w:t>
+      </w:r>
+      <w:r>
+        <w:t>angewandt,</w:t>
+      </w:r>
+      <w:r>
+        <w:t xml:space="preserve"> </w:t>
+      </w:r>
+      <w:r>
+        <w:t xml:space="preserve">um die Sicherheit der Applikation sicherzustellen. </w:t>
+      </w:r>
+    </w:p>
+    <w:p>
+      <w:r>
+        <w:t xml:space="preserve">Die oben erwähnten Verbindungsprobleme konnten behoben werden. Die Genaue Lösung ist in der Dokumentation ersichtlich. Im Prinzip ging es darum, dass der Datenbank-Container nicht auf dem Port 1433 </w:t>
+      </w:r>
+      <w:proofErr w:type="spellStart"/>
+      <w:r>
+        <w:t>exposed</w:t>
+      </w:r>
+      <w:proofErr w:type="spellEnd"/>
+      <w:r>
+        <w:t xml:space="preserve"> wurde. </w:t>
+      </w:r>
+    </w:p>
+    <w:p>
+      <w:r>
+        <w:rPr>
+          <w:b/>
+        </w:rPr>
+        <w:t xml:space="preserve">Noch zu machen: </w:t>
+      </w:r>
+      <w:r>
+        <w:t xml:space="preserve">Die </w:t>
+      </w:r>
+      <w:proofErr w:type="spellStart"/>
+      <w:r>
+        <w:t>Stored</w:t>
+      </w:r>
+      <w:proofErr w:type="spellEnd"/>
+      <w:r>
+        <w:t xml:space="preserve"> </w:t>
+      </w:r>
+      <w:proofErr w:type="spellStart"/>
+      <w:r>
+        <w:t>Procedures</w:t>
+      </w:r>
+      <w:proofErr w:type="spellEnd"/>
+      <w:r>
+        <w:t xml:space="preserve"> müssen noch erstellt werden und die Testdaten für die Datenbank Tabelle.</w:t>
+      </w:r>
+    </w:p>
     <w:p/>
     <w:p/>
     <w:p/>
     <w:p/>
     <w:p/>
     <w:p/>
+    <w:p>
+      <w:pPr>
+        <w:pStyle w:val="berschrift1"/>
+      </w:pPr>
+      <w:r>
+        <w:lastRenderedPageBreak/>
+        <w:t>Mittwoch, 19.06.2024</w:t>
+      </w:r>
+    </w:p>
     <w:p/>
-    <w:p/>
-    <w:p/>
-    <w:p/>
-    <w:p/>
+    <w:tbl>
+      <w:tblPr>
+        <w:tblStyle w:val="Gitternetztabelle5dunkelAkzent1"/>
+        <w:tblpPr w:leftFromText="141" w:rightFromText="141" w:vertAnchor="page" w:tblpY="2148"/>
+        <w:tblW w:w="0" w:type="auto"/>
+        <w:tblLook w:val="04A0" w:firstRow="1" w:lastRow="0" w:firstColumn="1" w:lastColumn="0" w:noHBand="0" w:noVBand="1"/>
+      </w:tblPr>
+      <w:tblGrid>
+        <w:gridCol w:w="1763"/>
+        <w:gridCol w:w="2828"/>
+        <w:gridCol w:w="2148"/>
+        <w:gridCol w:w="1826"/>
+      </w:tblGrid>
+      <w:tr>
+        <w:trPr>
+          <w:cnfStyle w:val="100000000000" w:firstRow="1" w:lastRow="0" w:firstColumn="0" w:lastColumn="0" w:oddVBand="0" w:evenVBand="0" w:oddHBand="0" w:evenHBand="0" w:firstRowFirstColumn="0" w:firstRowLastColumn="0" w:lastRowFirstColumn="0" w:lastRowLastColumn="0"/>
+          <w:trHeight w:val="294"/>
+        </w:trPr>
+        <w:tc>
+          <w:tcPr>
+            <w:cnfStyle w:val="001000000000" w:firstRow="0" w:lastRow="0" w:firstColumn="1" w:lastColumn="0" w:oddVBand="0" w:evenVBand="0" w:oddHBand="0" w:evenHBand="0" w:firstRowFirstColumn="0" w:firstRowLastColumn="0" w:lastRowFirstColumn="0" w:lastRowLastColumn="0"/>
+            <w:tcW w:w="1763" w:type="dxa"/>
+          </w:tcPr>
+          <w:p>
+            <w:r>
+              <w:t>Uhrzeit</w:t>
+            </w:r>
+          </w:p>
+        </w:tc>
+        <w:tc>
+          <w:tcPr>
+            <w:tcW w:w="2828" w:type="dxa"/>
+          </w:tcPr>
+          <w:p>
+            <w:pPr>
+              <w:cnfStyle w:val="100000000000" w:firstRow="1" w:lastRow="0" w:firstColumn="0" w:lastColumn="0" w:oddVBand="0" w:evenVBand="0" w:oddHBand="0" w:evenHBand="0" w:firstRowFirstColumn="0" w:firstRowLastColumn="0" w:lastRowFirstColumn="0" w:lastRowLastColumn="0"/>
+            </w:pPr>
+            <w:r>
+              <w:t>Soll</w:t>
+            </w:r>
+          </w:p>
+        </w:tc>
+        <w:tc>
+          <w:tcPr>
+            <w:tcW w:w="2148" w:type="dxa"/>
+          </w:tcPr>
+          <w:p>
+            <w:pPr>
+              <w:cnfStyle w:val="100000000000" w:firstRow="1" w:lastRow="0" w:firstColumn="0" w:lastColumn="0" w:oddVBand="0" w:evenVBand="0" w:oddHBand="0" w:evenHBand="0" w:firstRowFirstColumn="0" w:firstRowLastColumn="0" w:lastRowFirstColumn="0" w:lastRowLastColumn="0"/>
+            </w:pPr>
+            <w:r>
+              <w:t>Ist</w:t>
+            </w:r>
+          </w:p>
+        </w:tc>
+        <w:tc>
+          <w:tcPr>
+            <w:tcW w:w="1826" w:type="dxa"/>
+          </w:tcPr>
+          <w:p>
+            <w:pPr>
+              <w:cnfStyle w:val="100000000000" w:firstRow="1" w:lastRow="0" w:firstColumn="0" w:lastColumn="0" w:oddVBand="0" w:evenVBand="0" w:oddHBand="0" w:evenHBand="0" w:firstRowFirstColumn="0" w:firstRowLastColumn="0" w:lastRowFirstColumn="0" w:lastRowLastColumn="0"/>
+            </w:pPr>
+            <w:r>
+              <w:t>Probleme</w:t>
+            </w:r>
+          </w:p>
+        </w:tc>
+      </w:tr>
+      <w:tr>
+        <w:trPr>
+          <w:cnfStyle w:val="000000100000" w:firstRow="0" w:lastRow="0" w:firstColumn="0" w:lastColumn="0" w:oddVBand="0" w:evenVBand="0" w:oddHBand="1" w:evenHBand="0" w:firstRowFirstColumn="0" w:firstRowLastColumn="0" w:lastRowFirstColumn="0" w:lastRowLastColumn="0"/>
+          <w:trHeight w:val="1424"/>
+        </w:trPr>
+        <w:tc>
+          <w:tcPr>
+            <w:cnfStyle w:val="001000000000" w:firstRow="0" w:lastRow="0" w:firstColumn="1" w:lastColumn="0" w:oddVBand="0" w:evenVBand="0" w:oddHBand="0" w:evenHBand="0" w:firstRowFirstColumn="0" w:firstRowLastColumn="0" w:lastRowFirstColumn="0" w:lastRowLastColumn="0"/>
+            <w:tcW w:w="1763" w:type="dxa"/>
+          </w:tcPr>
+          <w:p>
+            <w:r>
+              <w:t>8:30-10:30</w:t>
+            </w:r>
+          </w:p>
+        </w:tc>
+        <w:tc>
+          <w:tcPr>
+            <w:tcW w:w="2828" w:type="dxa"/>
+          </w:tcPr>
+          <w:p>
+            <w:pPr>
+              <w:cnfStyle w:val="000000100000" w:firstRow="0" w:lastRow="0" w:firstColumn="0" w:lastColumn="0" w:oddVBand="0" w:evenVBand="0" w:oddHBand="1" w:evenHBand="0" w:firstRowFirstColumn="0" w:firstRowLastColumn="0" w:lastRowFirstColumn="0" w:lastRowLastColumn="0"/>
+            </w:pPr>
+            <w:r>
+              <w:t xml:space="preserve">Erstellen der </w:t>
+            </w:r>
+            <w:proofErr w:type="spellStart"/>
+            <w:r>
+              <w:t>stored</w:t>
+            </w:r>
+            <w:proofErr w:type="spellEnd"/>
+            <w:r>
+              <w:t xml:space="preserve"> </w:t>
+            </w:r>
+            <w:proofErr w:type="spellStart"/>
+            <w:r>
+              <w:t>Procedures</w:t>
+            </w:r>
+            <w:proofErr w:type="spellEnd"/>
+            <w:r>
+              <w:t xml:space="preserve"> in der Datenbank</w:t>
+            </w:r>
+          </w:p>
+          <w:p>
+            <w:pPr>
+              <w:cnfStyle w:val="000000100000" w:firstRow="0" w:lastRow="0" w:firstColumn="0" w:lastColumn="0" w:oddVBand="0" w:evenVBand="0" w:oddHBand="1" w:evenHBand="0" w:firstRowFirstColumn="0" w:firstRowLastColumn="0" w:lastRowFirstColumn="0" w:lastRowLastColumn="0"/>
+            </w:pPr>
+            <w:r>
+              <w:t>Erstellen der Testdaten</w:t>
+            </w:r>
+          </w:p>
+        </w:tc>
+        <w:tc>
+          <w:tcPr>
+            <w:tcW w:w="2148" w:type="dxa"/>
+          </w:tcPr>
+          <w:p>
+            <w:pPr>
+              <w:cnfStyle w:val="000000100000" w:firstRow="0" w:lastRow="0" w:firstColumn="0" w:lastColumn="0" w:oddVBand="0" w:evenVBand="0" w:oddHBand="1" w:evenHBand="0" w:firstRowFirstColumn="0" w:firstRowLastColumn="0" w:lastRowFirstColumn="0" w:lastRowLastColumn="0"/>
+            </w:pPr>
+          </w:p>
+        </w:tc>
+        <w:tc>
+          <w:tcPr>
+            <w:tcW w:w="1826" w:type="dxa"/>
+          </w:tcPr>
+          <w:p>
+            <w:pPr>
+              <w:cnfStyle w:val="000000100000" w:firstRow="0" w:lastRow="0" w:firstColumn="0" w:lastColumn="0" w:oddVBand="0" w:evenVBand="0" w:oddHBand="1" w:evenHBand="0" w:firstRowFirstColumn="0" w:firstRowLastColumn="0" w:lastRowFirstColumn="0" w:lastRowLastColumn="0"/>
+            </w:pPr>
+          </w:p>
+        </w:tc>
+      </w:tr>
+      <w:tr>
+        <w:trPr>
+          <w:trHeight w:val="1055"/>
+        </w:trPr>
+        <w:tc>
+          <w:tcPr>
+            <w:cnfStyle w:val="001000000000" w:firstRow="0" w:lastRow="0" w:firstColumn="1" w:lastColumn="0" w:oddVBand="0" w:evenVBand="0" w:oddHBand="0" w:evenHBand="0" w:firstRowFirstColumn="0" w:firstRowLastColumn="0" w:lastRowFirstColumn="0" w:lastRowLastColumn="0"/>
+            <w:tcW w:w="1763" w:type="dxa"/>
+          </w:tcPr>
+          <w:p>
+            <w:r>
+              <w:t>10:50-12:15</w:t>
+            </w:r>
+          </w:p>
+        </w:tc>
+        <w:tc>
+          <w:tcPr>
+            <w:tcW w:w="2828" w:type="dxa"/>
+          </w:tcPr>
+          <w:p>
+            <w:pPr>
+              <w:cnfStyle w:val="000000000000" w:firstRow="0" w:lastRow="0" w:firstColumn="0" w:lastColumn="0" w:oddVBand="0" w:evenVBand="0" w:oddHBand="0" w:evenHBand="0" w:firstRowFirstColumn="0" w:firstRowLastColumn="0" w:lastRowFirstColumn="0" w:lastRowLastColumn="0"/>
+            </w:pPr>
+          </w:p>
+        </w:tc>
+        <w:tc>
+          <w:tcPr>
+            <w:tcW w:w="2148" w:type="dxa"/>
+          </w:tcPr>
+          <w:p>
+            <w:pPr>
+              <w:cnfStyle w:val="000000000000" w:firstRow="0" w:lastRow="0" w:firstColumn="0" w:lastColumn="0" w:oddVBand="0" w:evenVBand="0" w:oddHBand="0" w:evenHBand="0" w:firstRowFirstColumn="0" w:firstRowLastColumn="0" w:lastRowFirstColumn="0" w:lastRowLastColumn="0"/>
+            </w:pPr>
+          </w:p>
+        </w:tc>
+        <w:tc>
+          <w:tcPr>
+            <w:tcW w:w="1826" w:type="dxa"/>
+          </w:tcPr>
+          <w:p>
+            <w:pPr>
+              <w:cnfStyle w:val="000000000000" w:firstRow="0" w:lastRow="0" w:firstColumn="0" w:lastColumn="0" w:oddVBand="0" w:evenVBand="0" w:oddHBand="0" w:evenHBand="0" w:firstRowFirstColumn="0" w:firstRowLastColumn="0" w:lastRowFirstColumn="0" w:lastRowLastColumn="0"/>
+            </w:pPr>
+          </w:p>
+        </w:tc>
+      </w:tr>
+      <w:tr>
+        <w:trPr>
+          <w:cnfStyle w:val="000000100000" w:firstRow="0" w:lastRow="0" w:firstColumn="0" w:lastColumn="0" w:oddVBand="0" w:evenVBand="0" w:oddHBand="1" w:evenHBand="0" w:firstRowFirstColumn="0" w:firstRowLastColumn="0" w:lastRowFirstColumn="0" w:lastRowLastColumn="0"/>
+          <w:trHeight w:val="1244"/>
+        </w:trPr>
+        <w:tc>
+          <w:tcPr>
+            <w:cnfStyle w:val="001000000000" w:firstRow="0" w:lastRow="0" w:firstColumn="1" w:lastColumn="0" w:oddVBand="0" w:evenVBand="0" w:oddHBand="0" w:evenHBand="0" w:firstRowFirstColumn="0" w:firstRowLastColumn="0" w:lastRowFirstColumn="0" w:lastRowLastColumn="0"/>
+            <w:tcW w:w="1763" w:type="dxa"/>
+          </w:tcPr>
+          <w:p>
+            <w:r>
+              <w:t>13:15-15:00</w:t>
+            </w:r>
+          </w:p>
+        </w:tc>
+        <w:tc>
+          <w:tcPr>
+            <w:tcW w:w="2828" w:type="dxa"/>
+          </w:tcPr>
+          <w:p>
+            <w:pPr>
+              <w:cnfStyle w:val="000000100000" w:firstRow="0" w:lastRow="0" w:firstColumn="0" w:lastColumn="0" w:oddVBand="0" w:evenVBand="0" w:oddHBand="1" w:evenHBand="0" w:firstRowFirstColumn="0" w:firstRowLastColumn="0" w:lastRowFirstColumn="0" w:lastRowLastColumn="0"/>
+            </w:pPr>
+          </w:p>
+        </w:tc>
+        <w:tc>
+          <w:tcPr>
+            <w:tcW w:w="2148" w:type="dxa"/>
+          </w:tcPr>
+          <w:p>
+            <w:pPr>
+              <w:cnfStyle w:val="000000100000" w:firstRow="0" w:lastRow="0" w:firstColumn="0" w:lastColumn="0" w:oddVBand="0" w:evenVBand="0" w:oddHBand="1" w:evenHBand="0" w:firstRowFirstColumn="0" w:firstRowLastColumn="0" w:lastRowFirstColumn="0" w:lastRowLastColumn="0"/>
+            </w:pPr>
+          </w:p>
+        </w:tc>
+        <w:tc>
+          <w:tcPr>
+            <w:tcW w:w="1826" w:type="dxa"/>
+          </w:tcPr>
+          <w:p>
+            <w:pPr>
+              <w:cnfStyle w:val="000000100000" w:firstRow="0" w:lastRow="0" w:firstColumn="0" w:lastColumn="0" w:oddVBand="0" w:evenVBand="0" w:oddHBand="1" w:evenHBand="0" w:firstRowFirstColumn="0" w:firstRowLastColumn="0" w:lastRowFirstColumn="0" w:lastRowLastColumn="0"/>
+            </w:pPr>
+          </w:p>
+        </w:tc>
+      </w:tr>
+      <w:tr>
+        <w:trPr>
+          <w:trHeight w:val="859"/>
+        </w:trPr>
+        <w:tc>
+          <w:tcPr>
+            <w:cnfStyle w:val="001000000000" w:firstRow="0" w:lastRow="0" w:firstColumn="1" w:lastColumn="0" w:oddVBand="0" w:evenVBand="0" w:oddHBand="0" w:evenHBand="0" w:firstRowFirstColumn="0" w:firstRowLastColumn="0" w:lastRowFirstColumn="0" w:lastRowLastColumn="0"/>
+            <w:tcW w:w="1763" w:type="dxa"/>
+          </w:tcPr>
+          <w:p>
+            <w:r>
+              <w:t>15:00-17:30</w:t>
+            </w:r>
+          </w:p>
+        </w:tc>
+        <w:tc>
+          <w:tcPr>
+            <w:tcW w:w="2828" w:type="dxa"/>
+          </w:tcPr>
+          <w:p>
+            <w:pPr>
+              <w:cnfStyle w:val="000000000000" w:firstRow="0" w:lastRow="0" w:firstColumn="0" w:lastColumn="0" w:oddVBand="0" w:evenVBand="0" w:oddHBand="0" w:evenHBand="0" w:firstRowFirstColumn="0" w:firstRowLastColumn="0" w:lastRowFirstColumn="0" w:lastRowLastColumn="0"/>
+            </w:pPr>
+          </w:p>
+        </w:tc>
+        <w:tc>
+          <w:tcPr>
+            <w:tcW w:w="2148" w:type="dxa"/>
+          </w:tcPr>
+          <w:p>
+            <w:pPr>
+              <w:cnfStyle w:val="000000000000" w:firstRow="0" w:lastRow="0" w:firstColumn="0" w:lastColumn="0" w:oddVBand="0" w:evenVBand="0" w:oddHBand="0" w:evenHBand="0" w:firstRowFirstColumn="0" w:firstRowLastColumn="0" w:lastRowFirstColumn="0" w:lastRowLastColumn="0"/>
+            </w:pPr>
+          </w:p>
+        </w:tc>
+        <w:tc>
+          <w:tcPr>
+            <w:tcW w:w="1826" w:type="dxa"/>
+          </w:tcPr>
+          <w:p>
+            <w:pPr>
+              <w:cnfStyle w:val="000000000000" w:firstRow="0" w:lastRow="0" w:firstColumn="0" w:lastColumn="0" w:oddVBand="0" w:evenVBand="0" w:oddHBand="0" w:evenHBand="0" w:firstRowFirstColumn="0" w:firstRowLastColumn="0" w:lastRowFirstColumn="0" w:lastRowLastColumn="0"/>
+            </w:pPr>
+          </w:p>
+        </w:tc>
+      </w:tr>
+    </w:tbl>
     <w:p/>
     <w:p/>
     <w:p/>
@@ -1319,7 +1716,7 @@
   <w:style w:type="paragraph" w:default="1" w:styleId="Standard">
     <w:name w:val="Normal"/>
     <w:qFormat/>
-    <w:rsid w:val="00861247"/>
+    <w:rsid w:val="00572D66"/>
   </w:style>
   <w:style w:type="paragraph" w:styleId="berschrift1">
     <w:name w:val="heading 1"/>

</xml_diff>

<commit_message>
creating the api crud methods configure the Coker compose
</commit_message>
<xml_diff>
--- a/IPA_Simulation/Arbeitsjournal.docx
+++ b/IPA_Simulation/Arbeitsjournal.docx
@@ -708,15 +708,7 @@
             </w:r>
             <w:proofErr w:type="spellStart"/>
             <w:r>
-              <w:t>docker-</w:t>
-            </w:r>
-            <w:proofErr w:type="gramStart"/>
-            <w:r>
-              <w:t>compose.override</w:t>
-            </w:r>
-            <w:proofErr w:type="gramEnd"/>
-            <w:r>
-              <w:t>.yaml</w:t>
+              <w:t>docker-compose.override.yaml</w:t>
             </w:r>
             <w:proofErr w:type="spellEnd"/>
             <w:r>
@@ -1101,6 +1093,46 @@
             <w:pPr>
               <w:cnfStyle w:val="000000100000" w:firstRow="0" w:lastRow="0" w:firstColumn="0" w:lastColumn="0" w:oddVBand="0" w:evenVBand="0" w:oddHBand="1" w:evenHBand="0" w:firstRowFirstColumn="0" w:firstRowLastColumn="0" w:lastRowFirstColumn="0" w:lastRowLastColumn="0"/>
             </w:pPr>
+            <w:r>
+              <w:t xml:space="preserve">Erstellern der </w:t>
+            </w:r>
+            <w:proofErr w:type="spellStart"/>
+            <w:r>
+              <w:t>Stored</w:t>
+            </w:r>
+            <w:proofErr w:type="spellEnd"/>
+            <w:r>
+              <w:t xml:space="preserve"> </w:t>
+            </w:r>
+            <w:proofErr w:type="spellStart"/>
+            <w:r>
+              <w:t>Procedures</w:t>
+            </w:r>
+            <w:proofErr w:type="spellEnd"/>
+          </w:p>
+          <w:p>
+            <w:pPr>
+              <w:cnfStyle w:val="000000100000" w:firstRow="0" w:lastRow="0" w:firstColumn="0" w:lastColumn="0" w:oddVBand="0" w:evenVBand="0" w:oddHBand="1" w:evenHBand="0" w:firstRowFirstColumn="0" w:firstRowLastColumn="0" w:lastRowFirstColumn="0" w:lastRowLastColumn="0"/>
+            </w:pPr>
+            <w:r>
+              <w:t xml:space="preserve">Erstellen der API </w:t>
+            </w:r>
+            <w:proofErr w:type="spellStart"/>
+            <w:r>
+              <w:t>Crud</w:t>
+            </w:r>
+            <w:proofErr w:type="spellEnd"/>
+            <w:r>
+              <w:t xml:space="preserve"> Funktionen </w:t>
+            </w:r>
+          </w:p>
+          <w:p>
+            <w:pPr>
+              <w:cnfStyle w:val="000000100000" w:firstRow="0" w:lastRow="0" w:firstColumn="0" w:lastColumn="0" w:oddVBand="0" w:evenVBand="0" w:oddHBand="1" w:evenHBand="0" w:firstRowFirstColumn="0" w:firstRowLastColumn="0" w:lastRowFirstColumn="0" w:lastRowLastColumn="0"/>
+            </w:pPr>
+            <w:r>
+              <w:t>Aktualisieren der Dokumentation</w:t>
+            </w:r>
           </w:p>
         </w:tc>
         <w:tc>
@@ -1111,6 +1143,9 @@
             <w:pPr>
               <w:cnfStyle w:val="000000100000" w:firstRow="0" w:lastRow="0" w:firstColumn="0" w:lastColumn="0" w:oddVBand="0" w:evenVBand="0" w:oddHBand="1" w:evenHBand="0" w:firstRowFirstColumn="0" w:firstRowLastColumn="0" w:lastRowFirstColumn="0" w:lastRowLastColumn="0"/>
             </w:pPr>
+            <w:r>
+              <w:t>keine</w:t>
+            </w:r>
           </w:p>
         </w:tc>
       </w:tr>
@@ -1137,6 +1172,17 @@
             <w:pPr>
               <w:cnfStyle w:val="000000000000" w:firstRow="0" w:lastRow="0" w:firstColumn="0" w:lastColumn="0" w:oddVBand="0" w:evenVBand="0" w:oddHBand="0" w:evenHBand="0" w:firstRowFirstColumn="0" w:firstRowLastColumn="0" w:lastRowFirstColumn="0" w:lastRowLastColumn="0"/>
             </w:pPr>
+            <w:r>
+              <w:t>Aktualisieren von Zeitplan</w:t>
+            </w:r>
+          </w:p>
+          <w:p>
+            <w:pPr>
+              <w:cnfStyle w:val="000000000000" w:firstRow="0" w:lastRow="0" w:firstColumn="0" w:lastColumn="0" w:oddVBand="0" w:evenVBand="0" w:oddHBand="0" w:evenHBand="0" w:firstRowFirstColumn="0" w:firstRowLastColumn="0" w:lastRowFirstColumn="0" w:lastRowLastColumn="0"/>
+            </w:pPr>
+            <w:r>
+              <w:t>Erstellen der Testdaten</w:t>
+            </w:r>
           </w:p>
         </w:tc>
         <w:tc>

</xml_diff>